<commit_message>
Derives de taux jour 2 MAJ
</commit_message>
<xml_diff>
--- a/Derives_de_taux/Dérivés_de_taux_déroulé.docx
+++ b/Derives_de_taux/Dérivés_de_taux_déroulé.docx
@@ -377,6 +377,21 @@
       <w:pPr>
         <w:rPr>
           <w:rFonts w:ascii="Arial" w:hAnsi="Arial" w:cs="Arial"/>
+          <w:lang w:val="fr-BE"/>
+        </w:rPr>
+      </w:pPr>
+      <w:r>
+        <w:rPr>
+          <w:rFonts w:ascii="Arial" w:hAnsi="Arial" w:cs="Arial"/>
+          <w:lang w:val="fr-BE"/>
+        </w:rPr>
+        <w:t>Est-ce que le crédit c’est mal ?</w:t>
+      </w:r>
+    </w:p>
+    <w:p>
+      <w:pPr>
+        <w:rPr>
+          <w:rFonts w:ascii="Arial" w:hAnsi="Arial" w:cs="Arial"/>
           <w:b/>
           <w:color w:val="FF0000"/>
           <w:lang w:val="fr-BE"/>
@@ -557,7 +572,209 @@
           <w:color w:val="000000" w:themeColor="text1"/>
           <w:lang w:val="fr-BE"/>
         </w:rPr>
-        <w:t>LIBOR « </w:t>
+        <w:t>LIBOR « scandal</w:t>
+      </w:r>
+      <w:r>
+        <w:rPr>
+          <w:rFonts w:ascii="Arial" w:hAnsi="Arial" w:cs="Arial"/>
+          <w:color w:val="000000" w:themeColor="text1"/>
+          <w:lang w:val="fr-BE"/>
+        </w:rPr>
+        <w:t>e</w:t>
+      </w:r>
+      <w:r>
+        <w:rPr>
+          <w:rFonts w:ascii="Arial" w:hAnsi="Arial" w:cs="Arial"/>
+          <w:color w:val="000000" w:themeColor="text1"/>
+          <w:lang w:val="fr-BE"/>
+        </w:rPr>
+        <w:t> »</w:t>
+      </w:r>
+      <w:r>
+        <w:rPr>
+          <w:rFonts w:ascii="Arial" w:hAnsi="Arial" w:cs="Arial"/>
+          <w:color w:val="000000" w:themeColor="text1"/>
+          <w:lang w:val="fr-BE"/>
+        </w:rPr>
+        <w:t>.</w:t>
+      </w:r>
+    </w:p>
+    <w:p>
+      <w:pPr>
+        <w:rPr>
+          <w:rFonts w:ascii="Arial" w:hAnsi="Arial" w:cs="Arial"/>
+          <w:color w:val="000000" w:themeColor="text1"/>
+          <w:lang w:val="fr-BE"/>
+        </w:rPr>
+      </w:pPr>
+      <w:r>
+        <w:rPr>
+          <w:rFonts w:ascii="Arial" w:hAnsi="Arial" w:cs="Arial"/>
+          <w:color w:val="000000" w:themeColor="text1"/>
+          <w:lang w:val="fr-BE"/>
+        </w:rPr>
+        <w:t>Les taux négatifs. Qu’est ce que cela veut dire ?</w:t>
+      </w:r>
+    </w:p>
+    <w:p>
+      <w:pPr>
+        <w:rPr>
+          <w:rFonts w:ascii="Arial" w:hAnsi="Arial" w:cs="Arial"/>
+          <w:color w:val="000000" w:themeColor="text1"/>
+          <w:lang w:val="fr-BE"/>
+        </w:rPr>
+      </w:pPr>
+      <w:r>
+        <w:rPr>
+          <w:rFonts w:ascii="Arial" w:hAnsi="Arial" w:cs="Arial"/>
+          <w:color w:val="000000" w:themeColor="text1"/>
+          <w:lang w:val="fr-BE"/>
+        </w:rPr>
+        <w:t>Les factions d’année (A360,</w:t>
+      </w:r>
+      <w:r>
+        <w:rPr>
+          <w:rFonts w:ascii="Arial" w:hAnsi="Arial" w:cs="Arial"/>
+          <w:color w:val="000000" w:themeColor="text1"/>
+          <w:lang w:val="fr-BE"/>
+        </w:rPr>
+        <w:t xml:space="preserve"> </w:t>
+      </w:r>
+      <w:r>
+        <w:rPr>
+          <w:rFonts w:ascii="Arial" w:hAnsi="Arial" w:cs="Arial"/>
+          <w:color w:val="000000" w:themeColor="text1"/>
+          <w:lang w:val="fr-BE"/>
+        </w:rPr>
+        <w:t>A365, 30/360)</w:t>
+      </w:r>
+    </w:p>
+    <w:p>
+      <w:pPr>
+        <w:rPr>
+          <w:rFonts w:ascii="Arial" w:hAnsi="Arial" w:cs="Arial"/>
+          <w:color w:val="000000" w:themeColor="text1"/>
+          <w:lang w:val="fr-BE"/>
+        </w:rPr>
+      </w:pPr>
+      <w:r>
+        <w:rPr>
+          <w:rFonts w:ascii="Arial" w:hAnsi="Arial" w:cs="Arial"/>
+          <w:color w:val="000000" w:themeColor="text1"/>
+          <w:lang w:val="fr-BE"/>
+        </w:rPr>
+        <w:t>Le FRA.</w:t>
+      </w:r>
+    </w:p>
+    <w:p>
+      <w:pPr>
+        <w:rPr>
+          <w:rFonts w:ascii="Arial" w:hAnsi="Arial" w:cs="Arial"/>
+          <w:color w:val="000000" w:themeColor="text1"/>
+          <w:lang w:val="fr-BE"/>
+        </w:rPr>
+      </w:pPr>
+      <w:r>
+        <w:rPr>
+          <w:rFonts w:ascii="Arial" w:hAnsi="Arial" w:cs="Arial"/>
+          <w:color w:val="000000" w:themeColor="text1"/>
+          <w:lang w:val="fr-BE"/>
+        </w:rPr>
+        <w:t>Réplication d’un emprunt futur par 2 emprunts au comptant.</w:t>
+      </w:r>
+    </w:p>
+    <w:p>
+      <w:pPr>
+        <w:rPr>
+          <w:rFonts w:ascii="Arial" w:hAnsi="Arial" w:cs="Arial"/>
+          <w:b/>
+          <w:color w:val="000000" w:themeColor="text1"/>
+          <w:lang w:val="fr-BE"/>
+        </w:rPr>
+      </w:pPr>
+      <w:r>
+        <w:rPr>
+          <w:rFonts w:ascii="Arial" w:hAnsi="Arial" w:cs="Arial"/>
+          <w:b/>
+          <w:color w:val="000000" w:themeColor="text1"/>
+          <w:lang w:val="fr-BE"/>
+        </w:rPr>
+        <w:t>Pause</w:t>
+      </w:r>
+    </w:p>
+    <w:p>
+      <w:pPr>
+        <w:rPr>
+          <w:rFonts w:ascii="Arial" w:hAnsi="Arial" w:cs="Arial"/>
+          <w:color w:val="000000" w:themeColor="text1"/>
+          <w:lang w:val="fr-BE"/>
+        </w:rPr>
+      </w:pPr>
+      <w:r>
+        <w:rPr>
+          <w:rFonts w:ascii="Arial" w:hAnsi="Arial" w:cs="Arial"/>
+          <w:color w:val="000000" w:themeColor="text1"/>
+          <w:lang w:val="fr-BE"/>
+        </w:rPr>
+        <w:t>Le Future</w:t>
+      </w:r>
+      <w:r>
+        <w:rPr>
+          <w:rFonts w:ascii="Arial" w:hAnsi="Arial" w:cs="Arial"/>
+          <w:color w:val="000000" w:themeColor="text1"/>
+          <w:lang w:val="fr-BE"/>
+        </w:rPr>
+        <w:t>:</w:t>
+      </w:r>
+      <w:r>
+        <w:rPr>
+          <w:rFonts w:ascii="Arial" w:hAnsi="Arial" w:cs="Arial"/>
+          <w:color w:val="000000" w:themeColor="text1"/>
+          <w:lang w:val="fr-BE"/>
+        </w:rPr>
+        <w:t xml:space="preserve"> </w:t>
+      </w:r>
+      <w:r>
+        <w:rPr>
+          <w:rFonts w:ascii="Arial" w:hAnsi="Arial" w:cs="Arial"/>
+          <w:color w:val="000000" w:themeColor="text1"/>
+          <w:lang w:val="fr-BE"/>
+        </w:rPr>
+        <w:t>le mode de cotation du futur.</w:t>
+      </w:r>
+    </w:p>
+    <w:p>
+      <w:pPr>
+        <w:rPr>
+          <w:rFonts w:ascii="Arial" w:hAnsi="Arial" w:cs="Arial"/>
+          <w:color w:val="000000" w:themeColor="text1"/>
+          <w:lang w:val="fr-BE"/>
+        </w:rPr>
+      </w:pPr>
+      <w:r>
+        <w:rPr>
+          <w:rFonts w:ascii="Arial" w:hAnsi="Arial" w:cs="Arial"/>
+          <w:color w:val="000000" w:themeColor="text1"/>
+          <w:lang w:val="fr-BE"/>
+        </w:rPr>
+        <w:t>Le Swap.</w:t>
+      </w:r>
+    </w:p>
+    <w:p>
+      <w:pPr>
+        <w:rPr>
+          <w:rFonts w:ascii="Arial" w:hAnsi="Arial" w:cs="Arial"/>
+          <w:color w:val="000000" w:themeColor="text1"/>
+          <w:lang w:val="fr-BE"/>
+        </w:rPr>
+      </w:pPr>
+      <w:r>
+        <w:rPr>
+          <w:rFonts w:ascii="Arial" w:hAnsi="Arial" w:cs="Arial"/>
+          <w:color w:val="000000" w:themeColor="text1"/>
+          <w:lang w:val="fr-BE"/>
+        </w:rPr>
+        <w:t xml:space="preserve">La formule du taux de swap et la </w:t>
       </w:r>
       <w:proofErr w:type="spellStart"/>
       <w:r>
@@ -566,7 +783,7 @@
           <w:color w:val="000000" w:themeColor="text1"/>
           <w:lang w:val="fr-BE"/>
         </w:rPr>
-        <w:t>scandal</w:t>
+        <w:t>duration</w:t>
       </w:r>
       <w:proofErr w:type="spellEnd"/>
       <w:r>
@@ -575,14 +792,6 @@
           <w:color w:val="000000" w:themeColor="text1"/>
           <w:lang w:val="fr-BE"/>
         </w:rPr>
-        <w:t> »</w:t>
-      </w:r>
-      <w:r>
-        <w:rPr>
-          <w:rFonts w:ascii="Arial" w:hAnsi="Arial" w:cs="Arial"/>
-          <w:color w:val="000000" w:themeColor="text1"/>
-          <w:lang w:val="fr-BE"/>
-        </w:rPr>
         <w:t>.</w:t>
       </w:r>
     </w:p>
@@ -590,259 +799,178 @@
       <w:pPr>
         <w:rPr>
           <w:rFonts w:ascii="Arial" w:hAnsi="Arial" w:cs="Arial"/>
-          <w:color w:val="000000" w:themeColor="text1"/>
-          <w:lang w:val="fr-BE"/>
-        </w:rPr>
-      </w:pPr>
-      <w:r>
-        <w:rPr>
-          <w:rFonts w:ascii="Arial" w:hAnsi="Arial" w:cs="Arial"/>
-          <w:color w:val="000000" w:themeColor="text1"/>
-          <w:lang w:val="fr-BE"/>
-        </w:rPr>
-        <w:t>Les taux négatifs. Qu’est ce que cela veut dire ?</w:t>
-      </w:r>
-    </w:p>
-    <w:p>
-      <w:pPr>
-        <w:rPr>
-          <w:rFonts w:ascii="Arial" w:hAnsi="Arial" w:cs="Arial"/>
-          <w:color w:val="000000" w:themeColor="text1"/>
-          <w:lang w:val="fr-BE"/>
-        </w:rPr>
-      </w:pPr>
-      <w:r>
-        <w:rPr>
-          <w:rFonts w:ascii="Arial" w:hAnsi="Arial" w:cs="Arial"/>
-          <w:color w:val="000000" w:themeColor="text1"/>
-          <w:lang w:val="fr-BE"/>
-        </w:rPr>
-        <w:t>Le FRA.</w:t>
-      </w:r>
-    </w:p>
-    <w:p>
-      <w:pPr>
-        <w:rPr>
-          <w:rFonts w:ascii="Arial" w:hAnsi="Arial" w:cs="Arial"/>
-          <w:color w:val="000000" w:themeColor="text1"/>
-          <w:lang w:val="fr-BE"/>
-        </w:rPr>
-      </w:pPr>
-      <w:r>
-        <w:rPr>
-          <w:rFonts w:ascii="Arial" w:hAnsi="Arial" w:cs="Arial"/>
-          <w:color w:val="000000" w:themeColor="text1"/>
-          <w:lang w:val="fr-BE"/>
-        </w:rPr>
-        <w:t>Réplication d’un emprunt futur par 2 emprunts au comptant.</w:t>
-      </w:r>
-    </w:p>
-    <w:p>
-      <w:pPr>
-        <w:rPr>
-          <w:rFonts w:ascii="Arial" w:hAnsi="Arial" w:cs="Arial"/>
-          <w:b/>
-          <w:color w:val="000000" w:themeColor="text1"/>
-          <w:lang w:val="fr-BE"/>
-        </w:rPr>
-      </w:pPr>
-      <w:r>
-        <w:rPr>
-          <w:rFonts w:ascii="Arial" w:hAnsi="Arial" w:cs="Arial"/>
-          <w:b/>
-          <w:color w:val="000000" w:themeColor="text1"/>
-          <w:lang w:val="fr-BE"/>
-        </w:rPr>
-        <w:t>Pause</w:t>
-      </w:r>
-    </w:p>
-    <w:p>
-      <w:pPr>
-        <w:rPr>
-          <w:rFonts w:ascii="Arial" w:hAnsi="Arial" w:cs="Arial"/>
-          <w:color w:val="000000" w:themeColor="text1"/>
-          <w:lang w:val="fr-BE"/>
-        </w:rPr>
-      </w:pPr>
-      <w:r>
-        <w:rPr>
-          <w:rFonts w:ascii="Arial" w:hAnsi="Arial" w:cs="Arial"/>
-          <w:color w:val="000000" w:themeColor="text1"/>
-          <w:lang w:val="fr-BE"/>
-        </w:rPr>
-        <w:t>Le Future </w:t>
+          <w:b/>
+          <w:color w:val="FF0000"/>
+          <w:lang w:val="fr-BE"/>
+        </w:rPr>
+      </w:pPr>
+      <w:r>
+        <w:rPr>
+          <w:rFonts w:ascii="Arial" w:hAnsi="Arial" w:cs="Arial"/>
+          <w:b/>
+          <w:color w:val="FF0000"/>
+          <w:lang w:val="fr-BE"/>
+        </w:rPr>
+        <w:t>Q : Quelle est la sensibilité au taux d’intérêt d’une obligation à taux variable.</w:t>
+      </w:r>
+    </w:p>
+    <w:p>
+      <w:pPr>
+        <w:rPr>
+          <w:rFonts w:ascii="Arial" w:hAnsi="Arial" w:cs="Arial"/>
+          <w:color w:val="000000" w:themeColor="text1"/>
+          <w:lang w:val="fr-BE"/>
+        </w:rPr>
+      </w:pPr>
+      <w:r>
+        <w:rPr>
+          <w:rFonts w:ascii="Arial" w:hAnsi="Arial" w:cs="Arial"/>
+          <w:color w:val="000000" w:themeColor="text1"/>
+          <w:lang w:val="fr-BE"/>
+        </w:rPr>
+        <w:lastRenderedPageBreak/>
+        <w:t>Préparation à la construction de la courbe</w:t>
+      </w:r>
+      <w:r>
+        <w:rPr>
+          <w:rFonts w:ascii="Arial" w:hAnsi="Arial" w:cs="Arial"/>
+          <w:color w:val="000000" w:themeColor="text1"/>
+          <w:lang w:val="fr-BE"/>
+        </w:rPr>
+        <w:t xml:space="preserve"> : interpolation et méthode de Newton </w:t>
+      </w:r>
+      <w:proofErr w:type="spellStart"/>
+      <w:r>
+        <w:rPr>
+          <w:rFonts w:ascii="Arial" w:hAnsi="Arial" w:cs="Arial"/>
+          <w:color w:val="000000" w:themeColor="text1"/>
+          <w:lang w:val="fr-BE"/>
+        </w:rPr>
+        <w:t>Raphson</w:t>
+      </w:r>
+      <w:proofErr w:type="spellEnd"/>
+      <w:r>
+        <w:rPr>
+          <w:rFonts w:ascii="Arial" w:hAnsi="Arial" w:cs="Arial"/>
+          <w:color w:val="000000" w:themeColor="text1"/>
+          <w:lang w:val="fr-BE"/>
+        </w:rPr>
+        <w:t>.</w:t>
+      </w:r>
+    </w:p>
+    <w:p>
+      <w:pPr>
+        <w:rPr>
+          <w:rFonts w:ascii="Arial" w:hAnsi="Arial" w:cs="Arial"/>
+          <w:b/>
+          <w:lang w:val="fr-BE"/>
+        </w:rPr>
+      </w:pPr>
+      <w:r>
+        <w:rPr>
+          <w:rFonts w:ascii="Arial" w:hAnsi="Arial" w:cs="Arial"/>
+          <w:b/>
+          <w:lang w:val="fr-BE"/>
+        </w:rPr>
+        <w:t>Jour 2</w:t>
+      </w:r>
+    </w:p>
+    <w:p>
+      <w:pPr>
+        <w:rPr>
+          <w:rFonts w:ascii="Arial" w:hAnsi="Arial" w:cs="Arial"/>
+          <w:lang w:val="fr-BE"/>
+        </w:rPr>
+      </w:pPr>
+      <w:r>
+        <w:rPr>
+          <w:rFonts w:ascii="Arial" w:hAnsi="Arial" w:cs="Arial"/>
+          <w:lang w:val="fr-BE"/>
+        </w:rPr>
+        <w:t xml:space="preserve">Correction </w:t>
+      </w:r>
+      <w:r>
+        <w:rPr>
+          <w:rFonts w:ascii="Arial" w:hAnsi="Arial" w:cs="Arial"/>
+          <w:lang w:val="fr-BE"/>
+        </w:rPr>
+        <w:t>de</w:t>
+      </w:r>
+    </w:p>
+    <w:p>
+      <w:pPr>
+        <w:rPr>
+          <w:rFonts w:ascii="Arial" w:hAnsi="Arial" w:cs="Arial"/>
+          <w:lang w:val="fr-BE"/>
+        </w:rPr>
+      </w:pPr>
+      <w:r>
+        <w:rPr>
+          <w:rFonts w:ascii="Arial" w:hAnsi="Arial" w:cs="Arial"/>
+          <w:lang w:val="fr-BE"/>
+        </w:rPr>
+        <w:t>Quizz 1 : Insister sur les notations</w:t>
+      </w:r>
+    </w:p>
+    <w:p>
+      <w:pPr>
+        <w:rPr>
+          <w:rFonts w:ascii="Arial" w:hAnsi="Arial" w:cs="Arial"/>
+          <w:lang w:val="fr-BE"/>
+        </w:rPr>
+      </w:pPr>
+      <w:r>
+        <w:rPr>
+          <w:rFonts w:ascii="Arial" w:hAnsi="Arial" w:cs="Arial"/>
+          <w:lang w:val="fr-BE"/>
+        </w:rPr>
+        <w:t xml:space="preserve">Quizz 2 : Bien expliquer </w:t>
       </w:r>
       <w:proofErr w:type="gramStart"/>
       <w:r>
         <w:rPr>
           <w:rFonts w:ascii="Arial" w:hAnsi="Arial" w:cs="Arial"/>
-          <w:color w:val="000000" w:themeColor="text1"/>
-          <w:lang w:val="fr-BE"/>
-        </w:rPr>
-        <w:t>:le</w:t>
+          <w:lang w:val="fr-BE"/>
+        </w:rPr>
+        <w:t>le</w:t>
       </w:r>
       <w:proofErr w:type="gramEnd"/>
       <w:r>
         <w:rPr>
           <w:rFonts w:ascii="Arial" w:hAnsi="Arial" w:cs="Arial"/>
-          <w:color w:val="000000" w:themeColor="text1"/>
-          <w:lang w:val="fr-BE"/>
-        </w:rPr>
-        <w:t xml:space="preserve"> mode de cotation du futur.</w:t>
-      </w:r>
-    </w:p>
-    <w:p>
-      <w:pPr>
-        <w:rPr>
-          <w:rFonts w:ascii="Arial" w:hAnsi="Arial" w:cs="Arial"/>
-          <w:color w:val="000000" w:themeColor="text1"/>
-          <w:lang w:val="fr-BE"/>
-        </w:rPr>
-      </w:pPr>
-      <w:r>
-        <w:rPr>
-          <w:rFonts w:ascii="Arial" w:hAnsi="Arial" w:cs="Arial"/>
-          <w:color w:val="000000" w:themeColor="text1"/>
-          <w:lang w:val="fr-BE"/>
-        </w:rPr>
-        <w:t>Le Swap.</w:t>
-      </w:r>
-    </w:p>
-    <w:p>
-      <w:pPr>
-        <w:rPr>
-          <w:rFonts w:ascii="Arial" w:hAnsi="Arial" w:cs="Arial"/>
-          <w:color w:val="000000" w:themeColor="text1"/>
-          <w:lang w:val="fr-BE"/>
-        </w:rPr>
-      </w:pPr>
-      <w:r>
-        <w:rPr>
-          <w:rFonts w:ascii="Arial" w:hAnsi="Arial" w:cs="Arial"/>
-          <w:color w:val="000000" w:themeColor="text1"/>
-          <w:lang w:val="fr-BE"/>
-        </w:rPr>
-        <w:t xml:space="preserve">La formule du taux de swap et la </w:t>
-      </w:r>
-      <w:proofErr w:type="spellStart"/>
-      <w:r>
-        <w:rPr>
-          <w:rFonts w:ascii="Arial" w:hAnsi="Arial" w:cs="Arial"/>
-          <w:color w:val="000000" w:themeColor="text1"/>
-          <w:lang w:val="fr-BE"/>
-        </w:rPr>
-        <w:t>duration</w:t>
-      </w:r>
-      <w:proofErr w:type="spellEnd"/>
-      <w:r>
-        <w:rPr>
-          <w:rFonts w:ascii="Arial" w:hAnsi="Arial" w:cs="Arial"/>
-          <w:color w:val="000000" w:themeColor="text1"/>
-          <w:lang w:val="fr-BE"/>
-        </w:rPr>
-        <w:t>.</w:t>
-      </w:r>
-    </w:p>
-    <w:p>
-      <w:pPr>
-        <w:rPr>
-          <w:rFonts w:ascii="Arial" w:hAnsi="Arial" w:cs="Arial"/>
-          <w:b/>
-          <w:color w:val="FF0000"/>
-          <w:lang w:val="fr-BE"/>
-        </w:rPr>
-      </w:pPr>
-      <w:r>
-        <w:rPr>
-          <w:rFonts w:ascii="Arial" w:hAnsi="Arial" w:cs="Arial"/>
-          <w:b/>
-          <w:color w:val="FF0000"/>
-          <w:lang w:val="fr-BE"/>
-        </w:rPr>
-        <w:t>Q : Quelle est la sensibilité au taux d’intérêt d’une obligation à taux variable.</w:t>
-      </w:r>
-    </w:p>
-    <w:p>
-      <w:pPr>
-        <w:rPr>
-          <w:rFonts w:ascii="Arial" w:hAnsi="Arial" w:cs="Arial"/>
-          <w:color w:val="000000" w:themeColor="text1"/>
-          <w:lang w:val="fr-BE"/>
-        </w:rPr>
-      </w:pPr>
-      <w:r>
-        <w:rPr>
-          <w:rFonts w:ascii="Arial" w:hAnsi="Arial" w:cs="Arial"/>
-          <w:color w:val="000000" w:themeColor="text1"/>
-          <w:lang w:val="fr-BE"/>
-        </w:rPr>
-        <w:t>Préparation à la construction de la courbe</w:t>
-      </w:r>
-      <w:r>
-        <w:rPr>
-          <w:rFonts w:ascii="Arial" w:hAnsi="Arial" w:cs="Arial"/>
-          <w:color w:val="000000" w:themeColor="text1"/>
-          <w:lang w:val="fr-BE"/>
-        </w:rPr>
-        <w:t xml:space="preserve"> : interpolation et méthode de Newton </w:t>
-      </w:r>
-      <w:proofErr w:type="spellStart"/>
-      <w:r>
-        <w:rPr>
-          <w:rFonts w:ascii="Arial" w:hAnsi="Arial" w:cs="Arial"/>
-          <w:color w:val="000000" w:themeColor="text1"/>
-          <w:lang w:val="fr-BE"/>
-        </w:rPr>
-        <w:t>Raphson</w:t>
-      </w:r>
-      <w:proofErr w:type="spellEnd"/>
-      <w:r>
-        <w:rPr>
-          <w:rFonts w:ascii="Arial" w:hAnsi="Arial" w:cs="Arial"/>
-          <w:color w:val="000000" w:themeColor="text1"/>
-          <w:lang w:val="fr-BE"/>
-        </w:rPr>
-        <w:t>.</w:t>
-      </w:r>
-    </w:p>
-    <w:p>
-      <w:pPr>
-        <w:rPr>
-          <w:rFonts w:ascii="Arial" w:hAnsi="Arial" w:cs="Arial"/>
-          <w:b/>
-          <w:lang w:val="fr-BE"/>
-        </w:rPr>
-      </w:pPr>
-      <w:r>
-        <w:rPr>
-          <w:rFonts w:ascii="Arial" w:hAnsi="Arial" w:cs="Arial"/>
-          <w:b/>
-          <w:lang w:val="fr-BE"/>
-        </w:rPr>
-        <w:t>Jour 2</w:t>
-      </w:r>
-    </w:p>
-    <w:p>
-      <w:pPr>
-        <w:rPr>
-          <w:rFonts w:ascii="Arial" w:hAnsi="Arial" w:cs="Arial"/>
-          <w:lang w:val="fr-BE"/>
-        </w:rPr>
-      </w:pPr>
-      <w:r>
-        <w:rPr>
-          <w:rFonts w:ascii="Arial" w:hAnsi="Arial" w:cs="Arial"/>
-          <w:lang w:val="fr-BE"/>
-        </w:rPr>
-        <w:lastRenderedPageBreak/>
-        <w:t xml:space="preserve">Correction </w:t>
-      </w:r>
-      <w:r>
-        <w:rPr>
-          <w:rFonts w:ascii="Arial" w:hAnsi="Arial" w:cs="Arial"/>
-          <w:lang w:val="fr-BE"/>
-        </w:rPr>
-        <w:t>des Quizz.</w:t>
+          <w:lang w:val="fr-BE"/>
+        </w:rPr>
+        <w:t xml:space="preserve"> future</w:t>
+      </w:r>
+    </w:p>
+    <w:p>
+      <w:pPr>
+        <w:rPr>
+          <w:rFonts w:ascii="Arial" w:hAnsi="Arial" w:cs="Arial"/>
+          <w:lang w:val="fr-BE"/>
+        </w:rPr>
+      </w:pPr>
+      <w:r>
+        <w:rPr>
+          <w:rFonts w:ascii="Arial" w:hAnsi="Arial" w:cs="Arial"/>
+          <w:lang w:val="fr-BE"/>
+        </w:rPr>
+        <w:t>Quizz 3 : Rappel des swaps.</w:t>
+      </w:r>
+    </w:p>
+    <w:p>
+      <w:pPr>
+        <w:rPr>
+          <w:rFonts w:ascii="Arial" w:hAnsi="Arial" w:cs="Arial"/>
+          <w:lang w:val="fr-BE"/>
+        </w:rPr>
+      </w:pPr>
+      <w:r>
+        <w:rPr>
+          <w:rFonts w:ascii="Arial" w:hAnsi="Arial" w:cs="Arial"/>
+          <w:lang w:val="fr-BE"/>
+        </w:rPr>
+        <w:t>Quizz 4 : Les sensibilités.</w:t>
       </w:r>
     </w:p>
     <w:p>
@@ -878,7 +1006,7 @@
           <w:rFonts w:ascii="Arial" w:hAnsi="Arial" w:cs="Arial"/>
           <w:lang w:val="fr-BE"/>
         </w:rPr>
-        <w:t>Les ratios de couverture.</w:t>
+        <w:t>Correction TP.</w:t>
       </w:r>
     </w:p>
     <w:p>
@@ -888,6 +1016,24 @@
         </w:tabs>
         <w:rPr>
           <w:rFonts w:ascii="Arial" w:hAnsi="Arial" w:cs="Arial"/>
+          <w:lang w:val="fr-BE"/>
+        </w:rPr>
+      </w:pPr>
+      <w:r>
+        <w:rPr>
+          <w:rFonts w:ascii="Arial" w:hAnsi="Arial" w:cs="Arial"/>
+          <w:lang w:val="fr-BE"/>
+        </w:rPr>
+        <w:t>Les ratios de couverture.</w:t>
+      </w:r>
+    </w:p>
+    <w:p>
+      <w:pPr>
+        <w:tabs>
+          <w:tab w:val="left" w:pos="3276"/>
+        </w:tabs>
+        <w:rPr>
+          <w:rFonts w:ascii="Arial" w:hAnsi="Arial" w:cs="Arial"/>
           <w:b/>
           <w:lang w:val="fr-BE"/>
         </w:rPr>
@@ -1080,6 +1226,38 @@
           <w:lang w:val="fr-BE"/>
         </w:rPr>
         <w:t>La convexité.</w:t>
+      </w:r>
+    </w:p>
+    <w:p>
+      <w:pPr>
+        <w:tabs>
+          <w:tab w:val="left" w:pos="4044"/>
+        </w:tabs>
+        <w:rPr>
+          <w:rFonts w:ascii="Arial" w:hAnsi="Arial" w:cs="Arial"/>
+          <w:lang w:val="fr-BE"/>
+        </w:rPr>
+      </w:pPr>
+      <w:r>
+        <w:rPr>
+          <w:rFonts w:ascii="Arial" w:hAnsi="Arial" w:cs="Arial"/>
+          <w:lang w:val="fr-BE"/>
+        </w:rPr>
+        <w:t>Présentation du tableau des sensibilité</w:t>
+      </w:r>
+      <w:r>
+        <w:rPr>
+          <w:rFonts w:ascii="Arial" w:hAnsi="Arial" w:cs="Arial"/>
+          <w:lang w:val="fr-BE"/>
+        </w:rPr>
+        <w:t>s</w:t>
+      </w:r>
+      <w:r>
+        <w:rPr>
+          <w:rFonts w:ascii="Arial" w:hAnsi="Arial" w:cs="Arial"/>
+          <w:lang w:val="fr-BE"/>
+        </w:rPr>
+        <w:t>.</w:t>
       </w:r>
     </w:p>
     <w:p>

</xml_diff>